<commit_message>
remove blank line in .docx
</commit_message>
<xml_diff>
--- a/Doc/Ecma Office Open XML - Cell.docx
+++ b/Doc/Ecma Office Open XML - Cell.docx
@@ -1229,14 +1229,6 @@
       <w:pPr>
         <w:pStyle w:val="6"/>
         <w:rPr>
-          <w:sz w:val="20"/>
-        </w:rPr>
-      </w:pPr>
-    </w:p>
-    <w:p>
-      <w:pPr>
-        <w:pStyle w:val="6"/>
-        <w:rPr>
           <w:sz w:val="17"/>
         </w:rPr>
       </w:pPr>
@@ -1409,20 +1401,6 @@
     </w:p>
     <w:p>
       <w:pPr>
-        <w:spacing w:after="0" w:line="278" w:lineRule="auto"/>
-        <w:sectPr>
-          <w:headerReference r:id="rId3" w:type="default"/>
-          <w:footerReference r:id="rId5" w:type="default"/>
-          <w:headerReference r:id="rId4" w:type="even"/>
-          <w:footerReference r:id="rId6" w:type="even"/>
-          <w:pgSz w:w="12240" w:h="15840"/>
-          <w:pgMar w:top="1340" w:right="840" w:bottom="940" w:left="860" w:header="763" w:footer="746" w:gutter="0"/>
-          <w:pgNumType w:start="17"/>
-        </w:sectPr>
-      </w:pPr>
-    </w:p>
-    <w:p>
-      <w:pPr>
         <w:pStyle w:val="6"/>
         <w:spacing w:before="93"/>
         <w:ind w:left="508"/>
@@ -1508,6 +1486,7 @@
         <w:ind w:left="508"/>
         <w:rPr>
           <w:rFonts w:ascii="Consolas"/>
+          <w:sz w:val="20"/>
         </w:rPr>
       </w:pPr>
       <w:r>
@@ -1516,16 +1495,6 @@
         </w:rPr>
         <w:t>&lt;/c&gt;</w:t>
       </w:r>
-    </w:p>
-    <w:p>
-      <w:pPr>
-        <w:pStyle w:val="6"/>
-        <w:spacing w:before="5"/>
-        <w:rPr>
-          <w:rFonts w:ascii="Consolas"/>
-          <w:sz w:val="20"/>
-        </w:rPr>
-      </w:pPr>
     </w:p>
     <w:p>
       <w:pPr>
@@ -12006,20 +11975,12 @@
     </w:p>
     <w:p>
       <w:pPr>
-        <w:spacing w:after="0"/>
-        <w:jc w:val="left"/>
-        <w:rPr>
-          <w:sz w:val="22"/>
-        </w:rPr>
-        <w:sectPr>
-          <w:headerReference r:id="rId7" w:type="default"/>
-          <w:footerReference r:id="rId9" w:type="default"/>
-          <w:headerReference r:id="rId8" w:type="even"/>
-          <w:footerReference r:id="rId10" w:type="even"/>
-          <w:pgSz w:w="12240" w:h="15840"/>
-          <w:pgMar w:top="1340" w:right="840" w:bottom="940" w:left="860" w:header="761" w:footer="746" w:gutter="0"/>
-          <w:pgNumType w:start="1780"/>
-        </w:sectPr>
+        <w:pStyle w:val="6"/>
+        <w:spacing w:before="4"/>
+        <w:rPr>
+          <w:b/>
+          <w:sz w:val="12"/>
+        </w:rPr>
       </w:pPr>
     </w:p>
     <w:p>
@@ -15837,6 +15798,14 @@
       </w:tr>
       <w:tr>
         <w:tblPrEx>
+          <w:tblBorders>
+            <w:top w:val="single" w:color="000000" w:sz="4" w:space="0"/>
+            <w:left w:val="single" w:color="000000" w:sz="4" w:space="0"/>
+            <w:bottom w:val="single" w:color="000000" w:sz="4" w:space="0"/>
+            <w:right w:val="single" w:color="000000" w:sz="4" w:space="0"/>
+            <w:insideH w:val="single" w:color="000000" w:sz="4" w:space="0"/>
+            <w:insideV w:val="single" w:color="000000" w:sz="4" w:space="0"/>
+          </w:tblBorders>
           <w:tblLayout w:type="fixed"/>
           <w:tblCellMar>
             <w:top w:w="0" w:type="dxa"/>
@@ -16012,6 +15981,14 @@
       </w:tr>
       <w:tr>
         <w:tblPrEx>
+          <w:tblBorders>
+            <w:top w:val="single" w:color="000000" w:sz="4" w:space="0"/>
+            <w:left w:val="single" w:color="000000" w:sz="4" w:space="0"/>
+            <w:bottom w:val="single" w:color="000000" w:sz="4" w:space="0"/>
+            <w:right w:val="single" w:color="000000" w:sz="4" w:space="0"/>
+            <w:insideH w:val="single" w:color="000000" w:sz="4" w:space="0"/>
+            <w:insideV w:val="single" w:color="000000" w:sz="4" w:space="0"/>
+          </w:tblBorders>
           <w:tblLayout w:type="fixed"/>
           <w:tblCellMar>
             <w:top w:w="0" w:type="dxa"/>
@@ -16492,14 +16469,6 @@
       </w:tr>
       <w:tr>
         <w:tblPrEx>
-          <w:tblBorders>
-            <w:top w:val="single" w:color="000000" w:sz="4" w:space="0"/>
-            <w:left w:val="single" w:color="000000" w:sz="4" w:space="0"/>
-            <w:bottom w:val="single" w:color="000000" w:sz="4" w:space="0"/>
-            <w:right w:val="single" w:color="000000" w:sz="4" w:space="0"/>
-            <w:insideH w:val="single" w:color="000000" w:sz="4" w:space="0"/>
-            <w:insideV w:val="single" w:color="000000" w:sz="4" w:space="0"/>
-          </w:tblBorders>
           <w:tblLayout w:type="fixed"/>
           <w:tblCellMar>
             <w:top w:w="0" w:type="dxa"/>
@@ -16685,14 +16654,12 @@
     </w:tbl>
     <w:p>
       <w:pPr>
-        <w:spacing w:after="0"/>
-        <w:rPr>
-          <w:sz w:val="22"/>
-        </w:rPr>
-        <w:sectPr>
-          <w:pgSz w:w="12240" w:h="15840"/>
-          <w:pgMar w:top="1340" w:right="840" w:bottom="940" w:left="860" w:header="761" w:footer="746" w:gutter="0"/>
-        </w:sectPr>
+        <w:pStyle w:val="6"/>
+        <w:spacing w:before="4"/>
+        <w:rPr>
+          <w:b/>
+          <w:sz w:val="12"/>
+        </w:rPr>
       </w:pPr>
     </w:p>
     <w:p>
@@ -17255,7 +17222,7 @@
                     </pic:cNvPicPr>
                   </pic:nvPicPr>
                   <pic:blipFill>
-                    <a:blip r:embed="rId15" cstate="print"/>
+                    <a:blip r:embed="rId8" cstate="print"/>
                     <a:stretch>
                       <a:fillRect/>
                     </a:stretch>
@@ -17507,7 +17474,7 @@
                     </pic:cNvPicPr>
                   </pic:nvPicPr>
                   <pic:blipFill>
-                    <a:blip r:embed="rId16" cstate="print"/>
+                    <a:blip r:embed="rId9" cstate="print"/>
                     <a:stretch>
                       <a:fillRect/>
                     </a:stretch>
@@ -18519,50 +18486,6 @@
           </w:p>
         </w:tc>
       </w:tr>
-    </w:tbl>
-    <w:p>
-      <w:pPr>
-        <w:pStyle w:val="11"/>
-        <w:ind w:left="115" w:leftChars="0" w:right="0" w:rightChars="0"/>
-        <w:rPr>
-          <w:w w:val="100"/>
-          <w:sz w:val="22"/>
-        </w:rPr>
-      </w:pPr>
-      <w:r>
-        <w:rPr>
-          <w:w w:val="100"/>
-          <w:sz w:val="22"/>
-        </w:rPr>
-        <w:br w:type="page"/>
-      </w:r>
-    </w:p>
-    <w:tbl>
-      <w:tblPr>
-        <w:tblStyle w:val="8"/>
-        <w:tblW w:w="9591" w:type="dxa"/>
-        <w:jc w:val="center"/>
-        <w:tblInd w:w="830" w:type="dxa"/>
-        <w:tblBorders>
-          <w:top w:val="single" w:color="000000" w:sz="4" w:space="0"/>
-          <w:left w:val="single" w:color="000000" w:sz="4" w:space="0"/>
-          <w:bottom w:val="single" w:color="000000" w:sz="4" w:space="0"/>
-          <w:right w:val="single" w:color="000000" w:sz="4" w:space="0"/>
-          <w:insideH w:val="single" w:color="000000" w:sz="4" w:space="0"/>
-          <w:insideV w:val="single" w:color="000000" w:sz="4" w:space="0"/>
-        </w:tblBorders>
-        <w:tblLayout w:type="fixed"/>
-        <w:tblCellMar>
-          <w:top w:w="0" w:type="dxa"/>
-          <w:left w:w="0" w:type="dxa"/>
-          <w:bottom w:w="0" w:type="dxa"/>
-          <w:right w:w="0" w:type="dxa"/>
-        </w:tblCellMar>
-      </w:tblPr>
-      <w:tblGrid>
-        <w:gridCol w:w="1310"/>
-        <w:gridCol w:w="8281"/>
-      </w:tblGrid>
       <w:tr>
         <w:tblPrEx>
           <w:tblBorders>
@@ -18599,6 +18522,13 @@
                 <w:sz w:val="22"/>
               </w:rPr>
             </w:pPr>
+            <w:r>
+              <w:rPr>
+                <w:w w:val="100"/>
+                <w:sz w:val="22"/>
+              </w:rPr>
+              <w:br w:type="page"/>
+            </w:r>
             <w:r>
               <w:rPr>
                 <w:w w:val="100"/>
@@ -19161,14 +19091,6 @@
       </w:tblGrid>
       <w:tr>
         <w:tblPrEx>
-          <w:tblBorders>
-            <w:top w:val="single" w:color="000000" w:sz="4" w:space="0"/>
-            <w:left w:val="single" w:color="000000" w:sz="4" w:space="0"/>
-            <w:bottom w:val="single" w:color="000000" w:sz="4" w:space="0"/>
-            <w:right w:val="single" w:color="000000" w:sz="4" w:space="0"/>
-            <w:insideH w:val="single" w:color="000000" w:sz="4" w:space="0"/>
-            <w:insideV w:val="single" w:color="000000" w:sz="4" w:space="0"/>
-          </w:tblBorders>
           <w:tblLayout w:type="fixed"/>
           <w:tblCellMar>
             <w:top w:w="0" w:type="dxa"/>
@@ -21308,8 +21230,6 @@
               </w:rPr>
               <w:t>1234.57</w:t>
             </w:r>
-            <w:bookmarkStart w:id="12" w:name="_GoBack"/>
-            <w:bookmarkEnd w:id="12"/>
           </w:p>
         </w:tc>
         <w:tc>
@@ -21630,11 +21550,6 @@
         </w:tc>
       </w:tr>
     </w:tbl>
-    <w:p>
-      <w:pPr>
-        <w:pStyle w:val="6"/>
-      </w:pPr>
-    </w:p>
     <w:p>
       <w:pPr>
         <w:pStyle w:val="6"/>
@@ -22112,15 +22027,25 @@
         <w:pStyle w:val="6"/>
         <w:spacing w:before="3"/>
         <w:rPr>
+          <w:rFonts w:hint="eastAsia" w:eastAsia="宋体"/>
           <w:sz w:val="16"/>
-        </w:rPr>
-      </w:pPr>
+          <w:lang w:val="en-US" w:eastAsia="zh-CN"/>
+        </w:rPr>
+      </w:pPr>
+      <w:r>
+        <w:rPr>
+          <w:rFonts w:hint="eastAsia" w:eastAsia="宋体"/>
+          <w:sz w:val="16"/>
+          <w:lang w:val="en-US" w:eastAsia="zh-CN"/>
+        </w:rPr>
+        <w:t xml:space="preserve">  </w:t>
+      </w:r>
     </w:p>
     <w:tbl>
       <w:tblPr>
         <w:tblStyle w:val="8"/>
-        <w:tblW w:w="3834" w:type="dxa"/>
-        <w:tblInd w:w="110" w:type="dxa"/>
+        <w:tblW w:w="4383" w:type="dxa"/>
+        <w:tblInd w:w="785" w:type="dxa"/>
         <w:tblBorders>
           <w:top w:val="single" w:color="000000" w:sz="4" w:space="0"/>
           <w:left w:val="single" w:color="000000" w:sz="4" w:space="0"/>
@@ -22138,13 +22063,13 @@
         </w:tblCellMar>
       </w:tblPr>
       <w:tblGrid>
-        <w:gridCol w:w="915"/>
-        <w:gridCol w:w="238"/>
-        <w:gridCol w:w="236"/>
-        <w:gridCol w:w="1167"/>
-        <w:gridCol w:w="238"/>
-        <w:gridCol w:w="236"/>
-        <w:gridCol w:w="804"/>
+        <w:gridCol w:w="991"/>
+        <w:gridCol w:w="334"/>
+        <w:gridCol w:w="347"/>
+        <w:gridCol w:w="1188"/>
+        <w:gridCol w:w="335"/>
+        <w:gridCol w:w="334"/>
+        <w:gridCol w:w="854"/>
       </w:tblGrid>
       <w:tr>
         <w:tblPrEx>
@@ -22169,7 +22094,7 @@
         </w:trPr>
         <w:tc>
           <w:tcPr>
-            <w:tcW w:w="915" w:type="dxa"/>
+            <w:tcW w:w="991" w:type="dxa"/>
           </w:tcPr>
           <w:p>
             <w:pPr>
@@ -22188,7 +22113,7 @@
         </w:tc>
         <w:tc>
           <w:tcPr>
-            <w:tcW w:w="238" w:type="dxa"/>
+            <w:tcW w:w="334" w:type="dxa"/>
           </w:tcPr>
           <w:p>
             <w:pPr>
@@ -22204,7 +22129,7 @@
         </w:tc>
         <w:tc>
           <w:tcPr>
-            <w:tcW w:w="236" w:type="dxa"/>
+            <w:tcW w:w="347" w:type="dxa"/>
           </w:tcPr>
           <w:p>
             <w:pPr>
@@ -22220,7 +22145,7 @@
         </w:tc>
         <w:tc>
           <w:tcPr>
-            <w:tcW w:w="1167" w:type="dxa"/>
+            <w:tcW w:w="1188" w:type="dxa"/>
           </w:tcPr>
           <w:p>
             <w:pPr>
@@ -22240,7 +22165,7 @@
         </w:tc>
         <w:tc>
           <w:tcPr>
-            <w:tcW w:w="238" w:type="dxa"/>
+            <w:tcW w:w="335" w:type="dxa"/>
           </w:tcPr>
           <w:p>
             <w:pPr>
@@ -22256,7 +22181,7 @@
         </w:tc>
         <w:tc>
           <w:tcPr>
-            <w:tcW w:w="236" w:type="dxa"/>
+            <w:tcW w:w="334" w:type="dxa"/>
           </w:tcPr>
           <w:p>
             <w:pPr>
@@ -22272,7 +22197,7 @@
         </w:tc>
         <w:tc>
           <w:tcPr>
-            <w:tcW w:w="804" w:type="dxa"/>
+            <w:tcW w:w="854" w:type="dxa"/>
           </w:tcPr>
           <w:p>
             <w:pPr>
@@ -22315,7 +22240,7 @@
         </w:trPr>
         <w:tc>
           <w:tcPr>
-            <w:tcW w:w="915" w:type="dxa"/>
+            <w:tcW w:w="991" w:type="dxa"/>
           </w:tcPr>
           <w:p>
             <w:pPr>
@@ -22334,7 +22259,7 @@
         </w:tc>
         <w:tc>
           <w:tcPr>
-            <w:tcW w:w="238" w:type="dxa"/>
+            <w:tcW w:w="334" w:type="dxa"/>
           </w:tcPr>
           <w:p>
             <w:pPr>
@@ -22350,7 +22275,7 @@
         </w:tc>
         <w:tc>
           <w:tcPr>
-            <w:tcW w:w="236" w:type="dxa"/>
+            <w:tcW w:w="347" w:type="dxa"/>
           </w:tcPr>
           <w:p>
             <w:pPr>
@@ -22366,7 +22291,7 @@
         </w:tc>
         <w:tc>
           <w:tcPr>
-            <w:tcW w:w="1167" w:type="dxa"/>
+            <w:tcW w:w="1188" w:type="dxa"/>
           </w:tcPr>
           <w:p>
             <w:pPr>
@@ -22386,7 +22311,7 @@
         </w:tc>
         <w:tc>
           <w:tcPr>
-            <w:tcW w:w="238" w:type="dxa"/>
+            <w:tcW w:w="335" w:type="dxa"/>
           </w:tcPr>
           <w:p>
             <w:pPr>
@@ -22402,7 +22327,7 @@
         </w:tc>
         <w:tc>
           <w:tcPr>
-            <w:tcW w:w="236" w:type="dxa"/>
+            <w:tcW w:w="334" w:type="dxa"/>
           </w:tcPr>
           <w:p>
             <w:pPr>
@@ -22418,7 +22343,7 @@
         </w:tc>
         <w:tc>
           <w:tcPr>
-            <w:tcW w:w="804" w:type="dxa"/>
+            <w:tcW w:w="854" w:type="dxa"/>
           </w:tcPr>
           <w:p>
             <w:pPr>
@@ -22461,7 +22386,7 @@
         </w:trPr>
         <w:tc>
           <w:tcPr>
-            <w:tcW w:w="915" w:type="dxa"/>
+            <w:tcW w:w="991" w:type="dxa"/>
           </w:tcPr>
           <w:p>
             <w:pPr>
@@ -22480,7 +22405,7 @@
         </w:tc>
         <w:tc>
           <w:tcPr>
-            <w:tcW w:w="238" w:type="dxa"/>
+            <w:tcW w:w="334" w:type="dxa"/>
           </w:tcPr>
           <w:p>
             <w:pPr>
@@ -22496,7 +22421,7 @@
         </w:tc>
         <w:tc>
           <w:tcPr>
-            <w:tcW w:w="236" w:type="dxa"/>
+            <w:tcW w:w="347" w:type="dxa"/>
           </w:tcPr>
           <w:p>
             <w:pPr>
@@ -22512,7 +22437,7 @@
         </w:tc>
         <w:tc>
           <w:tcPr>
-            <w:tcW w:w="1167" w:type="dxa"/>
+            <w:tcW w:w="1188" w:type="dxa"/>
           </w:tcPr>
           <w:p>
             <w:pPr>
@@ -22532,7 +22457,7 @@
         </w:tc>
         <w:tc>
           <w:tcPr>
-            <w:tcW w:w="238" w:type="dxa"/>
+            <w:tcW w:w="335" w:type="dxa"/>
           </w:tcPr>
           <w:p>
             <w:pPr>
@@ -22548,7 +22473,7 @@
         </w:tc>
         <w:tc>
           <w:tcPr>
-            <w:tcW w:w="236" w:type="dxa"/>
+            <w:tcW w:w="334" w:type="dxa"/>
           </w:tcPr>
           <w:p>
             <w:pPr>
@@ -22564,7 +22489,7 @@
         </w:tc>
         <w:tc>
           <w:tcPr>
-            <w:tcW w:w="804" w:type="dxa"/>
+            <w:tcW w:w="854" w:type="dxa"/>
           </w:tcPr>
           <w:p>
             <w:pPr>
@@ -25752,23 +25677,15 @@
         <w:pStyle w:val="6"/>
         <w:spacing w:before="1" w:line="278" w:lineRule="auto"/>
         <w:ind w:left="220" w:right="957"/>
+        <w:rPr>
+          <w:sz w:val="16"/>
+        </w:rPr>
       </w:pPr>
       <w:r>
         <w:t>Cells formatted with a date or time format and which contain date or time values which do not meet the requirements specified shall show the pound sign ("#") across the width of the cell.</w:t>
       </w:r>
-    </w:p>
-    <w:p>
-      <w:pPr>
-        <w:rPr>
-          <w:sz w:val="16"/>
-        </w:rPr>
-      </w:pPr>
-      <w:r>
-        <w:rPr>
-          <w:sz w:val="16"/>
-        </w:rPr>
-        <w:br w:type="page"/>
-      </w:r>
+      <w:bookmarkStart w:id="12" w:name="_GoBack"/>
+      <w:bookmarkEnd w:id="12"/>
     </w:p>
     <w:p>
       <w:pPr>
@@ -27160,9 +27077,10 @@
     </w:p>
     <w:p/>
     <w:sectPr>
-      <w:footerReference r:id="rId12" w:type="default"/>
-      <w:headerReference r:id="rId11" w:type="even"/>
-      <w:footerReference r:id="rId13" w:type="even"/>
+      <w:headerReference r:id="rId3" w:type="default"/>
+      <w:footerReference r:id="rId5" w:type="default"/>
+      <w:headerReference r:id="rId4" w:type="even"/>
+      <w:footerReference r:id="rId6" w:type="even"/>
       <w:pgSz w:w="12240" w:h="15840"/>
       <w:pgMar w:top="1340" w:right="840" w:bottom="940" w:left="860" w:header="763" w:footer="746" w:gutter="0"/>
     </w:sectPr>
@@ -27171,216 +27089,6 @@
 </file>
 
 <file path=word/footer1.xml><?xml version="1.0" encoding="utf-8"?>
-<w:ftr xmlns:wpc="http://schemas.microsoft.com/office/word/2010/wordprocessingCanvas" xmlns:mc="http://schemas.openxmlformats.org/markup-compatibility/2006" xmlns:o="urn:schemas-microsoft-com:office:office" xmlns:r="http://schemas.openxmlformats.org/officeDocument/2006/relationships" xmlns:m="http://schemas.openxmlformats.org/officeDocument/2006/math" xmlns:v="urn:schemas-microsoft-com:vml" xmlns:wp14="http://schemas.microsoft.com/office/word/2010/wordprocessingDrawing" xmlns:wp="http://schemas.openxmlformats.org/drawingml/2006/wordprocessingDrawing" xmlns:w10="urn:schemas-microsoft-com:office:word" xmlns:w="http://schemas.openxmlformats.org/wordprocessingml/2006/main" xmlns:w14="http://schemas.microsoft.com/office/word/2010/wordml" xmlns:w15="http://schemas.microsoft.com/office/word/2012/wordml" xmlns:wpg="http://schemas.microsoft.com/office/word/2010/wordprocessingGroup" xmlns:wpi="http://schemas.microsoft.com/office/word/2010/wordprocessingInk" xmlns:wne="http://schemas.microsoft.com/office/word/2006/wordml" xmlns:wps="http://schemas.microsoft.com/office/word/2010/wordprocessingShape" xmlns:wpsCustomData="http://www.wps.cn/officeDocument/2013/wpsCustomData" mc:Ignorable="w14 w15 wp14">
-  <w:p>
-    <w:pPr>
-      <w:pStyle w:val="6"/>
-      <w:spacing w:line="14" w:lineRule="auto"/>
-      <w:rPr>
-        <w:sz w:val="20"/>
-      </w:rPr>
-    </w:pPr>
-    <w:r>
-      <w:pict>
-        <v:shape id="_x0000_s2053" o:spid="_x0000_s2053" o:spt="202" type="#_x0000_t202" style="position:absolute;left:0pt;margin-left:526.55pt;margin-top:743.65pt;height:13.05pt;width:25.4pt;mso-position-horizontal-relative:page;mso-position-vertical-relative:page;z-index:-254606336;mso-width-relative:page;mso-height-relative:page;" filled="f" stroked="f" coordsize="21600,21600">
-          <v:path/>
-          <v:fill on="f" focussize="0,0"/>
-          <v:stroke on="f" joinstyle="miter"/>
-          <v:imagedata o:title=""/>
-          <o:lock v:ext="edit"/>
-          <v:textbox inset="0mm,0mm,0mm,0mm">
-            <w:txbxContent>
-              <w:p>
-                <w:pPr>
-                  <w:pStyle w:val="6"/>
-                  <w:spacing w:line="245" w:lineRule="exact"/>
-                  <w:ind w:left="40"/>
-                </w:pPr>
-                <w:r>
-                  <w:fldChar w:fldCharType="begin"/>
-                </w:r>
-                <w:r>
-                  <w:instrText xml:space="preserve"> PAGE </w:instrText>
-                </w:r>
-                <w:r>
-                  <w:fldChar w:fldCharType="separate"/>
-                </w:r>
-                <w:r>
-                  <w:t>17</w:t>
-                </w:r>
-                <w:r>
-                  <w:fldChar w:fldCharType="end"/>
-                </w:r>
-                <w:r>
-                  <w:t>07</w:t>
-                </w:r>
-              </w:p>
-            </w:txbxContent>
-          </v:textbox>
-        </v:shape>
-      </w:pict>
-    </w:r>
-  </w:p>
-</w:ftr>
-</file>
-
-<file path=word/footer2.xml><?xml version="1.0" encoding="utf-8"?>
-<w:ftr xmlns:wpc="http://schemas.microsoft.com/office/word/2010/wordprocessingCanvas" xmlns:mc="http://schemas.openxmlformats.org/markup-compatibility/2006" xmlns:o="urn:schemas-microsoft-com:office:office" xmlns:r="http://schemas.openxmlformats.org/officeDocument/2006/relationships" xmlns:m="http://schemas.openxmlformats.org/officeDocument/2006/math" xmlns:v="urn:schemas-microsoft-com:vml" xmlns:wp14="http://schemas.microsoft.com/office/word/2010/wordprocessingDrawing" xmlns:wp="http://schemas.openxmlformats.org/drawingml/2006/wordprocessingDrawing" xmlns:w10="urn:schemas-microsoft-com:office:word" xmlns:w="http://schemas.openxmlformats.org/wordprocessingml/2006/main" xmlns:w14="http://schemas.microsoft.com/office/word/2010/wordml" xmlns:w15="http://schemas.microsoft.com/office/word/2012/wordml" xmlns:wpg="http://schemas.microsoft.com/office/word/2010/wordprocessingGroup" xmlns:wpi="http://schemas.microsoft.com/office/word/2010/wordprocessingInk" xmlns:wne="http://schemas.microsoft.com/office/word/2006/wordml" xmlns:wps="http://schemas.microsoft.com/office/word/2010/wordprocessingShape" xmlns:wpsCustomData="http://www.wps.cn/officeDocument/2013/wpsCustomData" mc:Ignorable="w14 w15 wp14">
-  <w:p>
-    <w:pPr>
-      <w:pStyle w:val="6"/>
-      <w:spacing w:line="14" w:lineRule="auto"/>
-      <w:rPr>
-        <w:sz w:val="20"/>
-      </w:rPr>
-    </w:pPr>
-    <w:r>
-      <w:pict>
-        <v:shape id="_x0000_s2054" o:spid="_x0000_s2054" o:spt="202" type="#_x0000_t202" style="position:absolute;left:0pt;margin-left:52pt;margin-top:743.65pt;height:13.05pt;width:25.4pt;mso-position-horizontal-relative:page;mso-position-vertical-relative:page;z-index:-254605312;mso-width-relative:page;mso-height-relative:page;" filled="f" stroked="f" coordsize="21600,21600">
-          <v:path/>
-          <v:fill on="f" focussize="0,0"/>
-          <v:stroke on="f" joinstyle="miter"/>
-          <v:imagedata o:title=""/>
-          <o:lock v:ext="edit"/>
-          <v:textbox inset="0mm,0mm,0mm,0mm">
-            <w:txbxContent>
-              <w:p>
-                <w:pPr>
-                  <w:pStyle w:val="6"/>
-                  <w:spacing w:line="245" w:lineRule="exact"/>
-                  <w:ind w:left="40"/>
-                </w:pPr>
-                <w:r>
-                  <w:fldChar w:fldCharType="begin"/>
-                </w:r>
-                <w:r>
-                  <w:instrText xml:space="preserve"> PAGE </w:instrText>
-                </w:r>
-                <w:r>
-                  <w:fldChar w:fldCharType="separate"/>
-                </w:r>
-                <w:r>
-                  <w:t>17</w:t>
-                </w:r>
-                <w:r>
-                  <w:fldChar w:fldCharType="end"/>
-                </w:r>
-                <w:r>
-                  <w:t>08</w:t>
-                </w:r>
-              </w:p>
-            </w:txbxContent>
-          </v:textbox>
-        </v:shape>
-      </w:pict>
-    </w:r>
-  </w:p>
-</w:ftr>
-</file>
-
-<file path=word/footer3.xml><?xml version="1.0" encoding="utf-8"?>
-<w:ftr xmlns:wpc="http://schemas.microsoft.com/office/word/2010/wordprocessingCanvas" xmlns:mc="http://schemas.openxmlformats.org/markup-compatibility/2006" xmlns:o="urn:schemas-microsoft-com:office:office" xmlns:r="http://schemas.openxmlformats.org/officeDocument/2006/relationships" xmlns:m="http://schemas.openxmlformats.org/officeDocument/2006/math" xmlns:v="urn:schemas-microsoft-com:vml" xmlns:wp14="http://schemas.microsoft.com/office/word/2010/wordprocessingDrawing" xmlns:wp="http://schemas.openxmlformats.org/drawingml/2006/wordprocessingDrawing" xmlns:w10="urn:schemas-microsoft-com:office:word" xmlns:w="http://schemas.openxmlformats.org/wordprocessingml/2006/main" xmlns:w14="http://schemas.microsoft.com/office/word/2010/wordml" xmlns:w15="http://schemas.microsoft.com/office/word/2012/wordml" xmlns:wpg="http://schemas.microsoft.com/office/word/2010/wordprocessingGroup" xmlns:wpi="http://schemas.microsoft.com/office/word/2010/wordprocessingInk" xmlns:wne="http://schemas.microsoft.com/office/word/2006/wordml" xmlns:wps="http://schemas.microsoft.com/office/word/2010/wordprocessingShape" xmlns:wpsCustomData="http://www.wps.cn/officeDocument/2013/wpsCustomData" mc:Ignorable="w14 w15 wp14">
-  <w:p>
-    <w:pPr>
-      <w:pStyle w:val="6"/>
-      <w:spacing w:line="14" w:lineRule="auto"/>
-      <w:rPr>
-        <w:sz w:val="20"/>
-      </w:rPr>
-    </w:pPr>
-    <w:r>
-      <w:pict>
-        <v:shape id="_x0000_s2060" o:spid="_x0000_s2060" o:spt="202" type="#_x0000_t202" style="position:absolute;left:0pt;margin-left:526.55pt;margin-top:743.65pt;height:13.05pt;width:26.4pt;mso-position-horizontal-relative:page;mso-position-vertical-relative:page;z-index:-254599168;mso-width-relative:page;mso-height-relative:page;" filled="f" stroked="f" coordsize="21600,21600">
-          <v:path/>
-          <v:fill on="f" focussize="0,0"/>
-          <v:stroke on="f" joinstyle="miter"/>
-          <v:imagedata o:title=""/>
-          <o:lock v:ext="edit"/>
-          <v:textbox inset="0mm,0mm,0mm,0mm">
-            <w:txbxContent>
-              <w:p>
-                <w:pPr>
-                  <w:pStyle w:val="6"/>
-                  <w:spacing w:line="245" w:lineRule="exact"/>
-                  <w:ind w:left="40"/>
-                </w:pPr>
-                <w:r>
-                  <w:fldChar w:fldCharType="begin"/>
-                </w:r>
-                <w:r>
-                  <w:instrText xml:space="preserve"> PAGE </w:instrText>
-                </w:r>
-                <w:r>
-                  <w:fldChar w:fldCharType="separate"/>
-                </w:r>
-                <w:r>
-                  <w:t>1781</w:t>
-                </w:r>
-                <w:r>
-                  <w:fldChar w:fldCharType="end"/>
-                </w:r>
-              </w:p>
-            </w:txbxContent>
-          </v:textbox>
-        </v:shape>
-      </w:pict>
-    </w:r>
-  </w:p>
-</w:ftr>
-</file>
-
-<file path=word/footer4.xml><?xml version="1.0" encoding="utf-8"?>
-<w:ftr xmlns:wpc="http://schemas.microsoft.com/office/word/2010/wordprocessingCanvas" xmlns:mc="http://schemas.openxmlformats.org/markup-compatibility/2006" xmlns:o="urn:schemas-microsoft-com:office:office" xmlns:r="http://schemas.openxmlformats.org/officeDocument/2006/relationships" xmlns:m="http://schemas.openxmlformats.org/officeDocument/2006/math" xmlns:v="urn:schemas-microsoft-com:vml" xmlns:wp14="http://schemas.microsoft.com/office/word/2010/wordprocessingDrawing" xmlns:wp="http://schemas.openxmlformats.org/drawingml/2006/wordprocessingDrawing" xmlns:w10="urn:schemas-microsoft-com:office:word" xmlns:w="http://schemas.openxmlformats.org/wordprocessingml/2006/main" xmlns:w14="http://schemas.microsoft.com/office/word/2010/wordml" xmlns:w15="http://schemas.microsoft.com/office/word/2012/wordml" xmlns:wpg="http://schemas.microsoft.com/office/word/2010/wordprocessingGroup" xmlns:wpi="http://schemas.microsoft.com/office/word/2010/wordprocessingInk" xmlns:wne="http://schemas.microsoft.com/office/word/2006/wordml" xmlns:wps="http://schemas.microsoft.com/office/word/2010/wordprocessingShape" xmlns:wpsCustomData="http://www.wps.cn/officeDocument/2013/wpsCustomData" mc:Ignorable="w14 w15 wp14">
-  <w:p>
-    <w:pPr>
-      <w:pStyle w:val="6"/>
-      <w:spacing w:line="14" w:lineRule="auto"/>
-      <w:rPr>
-        <w:sz w:val="20"/>
-      </w:rPr>
-    </w:pPr>
-    <w:r>
-      <w:pict>
-        <v:shape id="_x0000_s2059" o:spid="_x0000_s2059" o:spt="202" type="#_x0000_t202" style="position:absolute;left:0pt;margin-left:52pt;margin-top:743.65pt;height:13.05pt;width:26.4pt;mso-position-horizontal-relative:page;mso-position-vertical-relative:page;z-index:-254600192;mso-width-relative:page;mso-height-relative:page;" filled="f" stroked="f" coordsize="21600,21600">
-          <v:path/>
-          <v:fill on="f" focussize="0,0"/>
-          <v:stroke on="f" joinstyle="miter"/>
-          <v:imagedata o:title=""/>
-          <o:lock v:ext="edit"/>
-          <v:textbox inset="0mm,0mm,0mm,0mm">
-            <w:txbxContent>
-              <w:p>
-                <w:pPr>
-                  <w:pStyle w:val="6"/>
-                  <w:spacing w:line="245" w:lineRule="exact"/>
-                  <w:ind w:left="40"/>
-                </w:pPr>
-                <w:r>
-                  <w:fldChar w:fldCharType="begin"/>
-                </w:r>
-                <w:r>
-                  <w:instrText xml:space="preserve"> PAGE </w:instrText>
-                </w:r>
-                <w:r>
-                  <w:fldChar w:fldCharType="separate"/>
-                </w:r>
-                <w:r>
-                  <w:t>1780</w:t>
-                </w:r>
-                <w:r>
-                  <w:fldChar w:fldCharType="end"/>
-                </w:r>
-              </w:p>
-            </w:txbxContent>
-          </v:textbox>
-        </v:shape>
-      </w:pict>
-    </w:r>
-  </w:p>
-</w:ftr>
-</file>
-
-<file path=word/footer5.xml><?xml version="1.0" encoding="utf-8"?>
 <w:ftr xmlns:wpc="http://schemas.microsoft.com/office/word/2010/wordprocessingCanvas" xmlns:mc="http://schemas.openxmlformats.org/markup-compatibility/2006" xmlns:o="urn:schemas-microsoft-com:office:office" xmlns:r="http://schemas.openxmlformats.org/officeDocument/2006/relationships" xmlns:m="http://schemas.openxmlformats.org/officeDocument/2006/math" xmlns:v="urn:schemas-microsoft-com:vml" xmlns:wp14="http://schemas.microsoft.com/office/word/2010/wordprocessingDrawing" xmlns:wp="http://schemas.openxmlformats.org/drawingml/2006/wordprocessingDrawing" xmlns:w10="urn:schemas-microsoft-com:office:word" xmlns:w="http://schemas.openxmlformats.org/wordprocessingml/2006/main" xmlns:w14="http://schemas.microsoft.com/office/word/2010/wordml" xmlns:w15="http://schemas.microsoft.com/office/word/2012/wordml" xmlns:wpg="http://schemas.microsoft.com/office/word/2010/wordprocessingGroup" xmlns:wpi="http://schemas.microsoft.com/office/word/2010/wordprocessingInk" xmlns:wne="http://schemas.microsoft.com/office/word/2006/wordml" xmlns:wps="http://schemas.microsoft.com/office/word/2010/wordprocessingShape" xmlns:wpsCustomData="http://www.wps.cn/officeDocument/2013/wpsCustomData" mc:Ignorable="w14 w15 wp14">
   <w:p>
     <w:pPr>
@@ -27431,7 +27139,7 @@
 </w:ftr>
 </file>
 
-<file path=word/footer6.xml><?xml version="1.0" encoding="utf-8"?>
+<file path=word/footer2.xml><?xml version="1.0" encoding="utf-8"?>
 <w:ftr xmlns:wpc="http://schemas.microsoft.com/office/word/2010/wordprocessingCanvas" xmlns:mc="http://schemas.openxmlformats.org/markup-compatibility/2006" xmlns:o="urn:schemas-microsoft-com:office:office" xmlns:r="http://schemas.openxmlformats.org/officeDocument/2006/relationships" xmlns:m="http://schemas.openxmlformats.org/officeDocument/2006/math" xmlns:v="urn:schemas-microsoft-com:vml" xmlns:wp14="http://schemas.microsoft.com/office/word/2010/wordprocessingDrawing" xmlns:wp="http://schemas.openxmlformats.org/drawingml/2006/wordprocessingDrawing" xmlns:w10="urn:schemas-microsoft-com:office:word" xmlns:w="http://schemas.openxmlformats.org/wordprocessingml/2006/main" xmlns:w14="http://schemas.microsoft.com/office/word/2010/wordml" xmlns:w15="http://schemas.microsoft.com/office/word/2012/wordml" xmlns:wpg="http://schemas.microsoft.com/office/word/2010/wordprocessingGroup" xmlns:wpi="http://schemas.microsoft.com/office/word/2010/wordprocessingInk" xmlns:wne="http://schemas.microsoft.com/office/word/2006/wordml" xmlns:wps="http://schemas.microsoft.com/office/word/2010/wordprocessingShape" xmlns:wpsCustomData="http://www.wps.cn/officeDocument/2013/wpsCustomData" mc:Ignorable="w14 w15 wp14">
   <w:p>
     <w:pPr>
@@ -27482,7 +27190,7 @@
     </w:pPr>
     <w:r>
       <w:pict>
-        <v:shape id="_x0000_s2049" o:spid="_x0000_s2049" o:spt="202" type="#_x0000_t202" style="position:absolute;left:0pt;margin-left:382.2pt;margin-top:37.15pt;height:13.05pt;width:176.95pt;mso-position-horizontal-relative:page;mso-position-vertical-relative:page;z-index:-254610432;mso-width-relative:page;mso-height-relative:page;" filled="f" stroked="f" coordsize="21600,21600">
+        <v:shape id="_x0000_s2056" o:spid="_x0000_s2056" o:spt="202" type="#_x0000_t202" style="position:absolute;left:0pt;margin-left:382.2pt;margin-top:37.15pt;height:13.05pt;width:176.95pt;mso-position-horizontal-relative:page;mso-position-vertical-relative:page;z-index:-254603264;mso-width-relative:page;mso-height-relative:page;" filled="f" stroked="f" coordsize="21600,21600">
           <v:path/>
           <v:fill on="f" focussize="0,0"/>
           <v:stroke on="f" joinstyle="miter"/>
@@ -27510,123 +27218,6 @@
 </file>
 
 <file path=word/header2.xml><?xml version="1.0" encoding="utf-8"?>
-<w:hdr xmlns:wpc="http://schemas.microsoft.com/office/word/2010/wordprocessingCanvas" xmlns:mc="http://schemas.openxmlformats.org/markup-compatibility/2006" xmlns:o="urn:schemas-microsoft-com:office:office" xmlns:r="http://schemas.openxmlformats.org/officeDocument/2006/relationships" xmlns:m="http://schemas.openxmlformats.org/officeDocument/2006/math" xmlns:v="urn:schemas-microsoft-com:vml" xmlns:wp14="http://schemas.microsoft.com/office/word/2010/wordprocessingDrawing" xmlns:wp="http://schemas.openxmlformats.org/drawingml/2006/wordprocessingDrawing" xmlns:w10="urn:schemas-microsoft-com:office:word" xmlns:w="http://schemas.openxmlformats.org/wordprocessingml/2006/main" xmlns:w14="http://schemas.microsoft.com/office/word/2010/wordml" xmlns:w15="http://schemas.microsoft.com/office/word/2012/wordml" xmlns:wpg="http://schemas.microsoft.com/office/word/2010/wordprocessingGroup" xmlns:wpi="http://schemas.microsoft.com/office/word/2010/wordprocessingInk" xmlns:wne="http://schemas.microsoft.com/office/word/2006/wordml" xmlns:wps="http://schemas.microsoft.com/office/word/2010/wordprocessingShape" xmlns:wpsCustomData="http://www.wps.cn/officeDocument/2013/wpsCustomData" mc:Ignorable="w14 w15 wp14">
-  <w:p>
-    <w:pPr>
-      <w:pStyle w:val="6"/>
-      <w:spacing w:line="14" w:lineRule="auto"/>
-      <w:rPr>
-        <w:sz w:val="20"/>
-      </w:rPr>
-    </w:pPr>
-    <w:r>
-      <w:pict>
-        <v:shape id="_x0000_s2050" o:spid="_x0000_s2050" o:spt="202" type="#_x0000_t202" style="position:absolute;left:0pt;margin-left:53pt;margin-top:37pt;height:13.05pt;width:78.2pt;mso-position-horizontal-relative:page;mso-position-vertical-relative:page;z-index:-254609408;mso-width-relative:page;mso-height-relative:page;" filled="f" stroked="f" coordsize="21600,21600">
-          <v:path/>
-          <v:fill on="f" focussize="0,0"/>
-          <v:stroke on="f" joinstyle="miter"/>
-          <v:imagedata o:title=""/>
-          <o:lock v:ext="edit"/>
-          <v:textbox inset="0mm,0mm,0mm,0mm">
-            <w:txbxContent>
-              <w:p>
-                <w:pPr>
-                  <w:pStyle w:val="6"/>
-                  <w:spacing w:line="245" w:lineRule="exact"/>
-                  <w:ind w:left="20"/>
-                </w:pPr>
-                <w:r>
-                  <w:t>ECMA-376 Part 1</w:t>
-                </w:r>
-              </w:p>
-            </w:txbxContent>
-          </v:textbox>
-        </v:shape>
-      </w:pict>
-    </w:r>
-  </w:p>
-</w:hdr>
-</file>
-
-<file path=word/header3.xml><?xml version="1.0" encoding="utf-8"?>
-<w:hdr xmlns:wpc="http://schemas.microsoft.com/office/word/2010/wordprocessingCanvas" xmlns:mc="http://schemas.openxmlformats.org/markup-compatibility/2006" xmlns:o="urn:schemas-microsoft-com:office:office" xmlns:r="http://schemas.openxmlformats.org/officeDocument/2006/relationships" xmlns:m="http://schemas.openxmlformats.org/officeDocument/2006/math" xmlns:v="urn:schemas-microsoft-com:vml" xmlns:wp14="http://schemas.microsoft.com/office/word/2010/wordprocessingDrawing" xmlns:wp="http://schemas.openxmlformats.org/drawingml/2006/wordprocessingDrawing" xmlns:w10="urn:schemas-microsoft-com:office:word" xmlns:w="http://schemas.openxmlformats.org/wordprocessingml/2006/main" xmlns:w14="http://schemas.microsoft.com/office/word/2010/wordml" xmlns:w15="http://schemas.microsoft.com/office/word/2012/wordml" xmlns:wpg="http://schemas.microsoft.com/office/word/2010/wordprocessingGroup" xmlns:wpi="http://schemas.microsoft.com/office/word/2010/wordprocessingInk" xmlns:wne="http://schemas.microsoft.com/office/word/2006/wordml" xmlns:wps="http://schemas.microsoft.com/office/word/2010/wordprocessingShape" xmlns:wpsCustomData="http://www.wps.cn/officeDocument/2013/wpsCustomData" mc:Ignorable="w14 w15 wp14">
-  <w:p>
-    <w:pPr>
-      <w:pStyle w:val="6"/>
-      <w:spacing w:line="14" w:lineRule="auto"/>
-      <w:rPr>
-        <w:sz w:val="20"/>
-      </w:rPr>
-    </w:pPr>
-    <w:r>
-      <w:pict>
-        <v:shape id="_x0000_s2056" o:spid="_x0000_s2056" o:spt="202" type="#_x0000_t202" style="position:absolute;left:0pt;margin-left:382.2pt;margin-top:37.15pt;height:13.05pt;width:176.95pt;mso-position-horizontal-relative:page;mso-position-vertical-relative:page;z-index:-254603264;mso-width-relative:page;mso-height-relative:page;" filled="f" stroked="f" coordsize="21600,21600">
-          <v:path/>
-          <v:fill on="f" focussize="0,0"/>
-          <v:stroke on="f" joinstyle="miter"/>
-          <v:imagedata o:title=""/>
-          <o:lock v:ext="edit"/>
-          <v:textbox inset="0mm,0mm,0mm,0mm">
-            <w:txbxContent>
-              <w:p>
-                <w:pPr>
-                  <w:pStyle w:val="6"/>
-                  <w:spacing w:line="245" w:lineRule="exact"/>
-                  <w:ind w:left="20"/>
-                </w:pPr>
-                <w:r>
-                  <w:t>18. SpreadsheetML Reference Material</w:t>
-                </w:r>
-              </w:p>
-            </w:txbxContent>
-          </v:textbox>
-        </v:shape>
-      </w:pict>
-    </w:r>
-  </w:p>
-</w:hdr>
-</file>
-
-<file path=word/header4.xml><?xml version="1.0" encoding="utf-8"?>
-<w:hdr xmlns:wpc="http://schemas.microsoft.com/office/word/2010/wordprocessingCanvas" xmlns:mc="http://schemas.openxmlformats.org/markup-compatibility/2006" xmlns:o="urn:schemas-microsoft-com:office:office" xmlns:r="http://schemas.openxmlformats.org/officeDocument/2006/relationships" xmlns:m="http://schemas.openxmlformats.org/officeDocument/2006/math" xmlns:v="urn:schemas-microsoft-com:vml" xmlns:wp14="http://schemas.microsoft.com/office/word/2010/wordprocessingDrawing" xmlns:wp="http://schemas.openxmlformats.org/drawingml/2006/wordprocessingDrawing" xmlns:w10="urn:schemas-microsoft-com:office:word" xmlns:w="http://schemas.openxmlformats.org/wordprocessingml/2006/main" xmlns:w14="http://schemas.microsoft.com/office/word/2010/wordml" xmlns:w15="http://schemas.microsoft.com/office/word/2012/wordml" xmlns:wpg="http://schemas.microsoft.com/office/word/2010/wordprocessingGroup" xmlns:wpi="http://schemas.microsoft.com/office/word/2010/wordprocessingInk" xmlns:wne="http://schemas.microsoft.com/office/word/2006/wordml" xmlns:wps="http://schemas.microsoft.com/office/word/2010/wordprocessingShape" xmlns:wpsCustomData="http://www.wps.cn/officeDocument/2013/wpsCustomData" mc:Ignorable="w14 w15 wp14">
-  <w:p>
-    <w:pPr>
-      <w:pStyle w:val="6"/>
-      <w:spacing w:line="14" w:lineRule="auto"/>
-      <w:rPr>
-        <w:sz w:val="20"/>
-      </w:rPr>
-    </w:pPr>
-    <w:r>
-      <w:pict>
-        <v:shape id="_x0000_s2055" o:spid="_x0000_s2055" o:spt="202" type="#_x0000_t202" style="position:absolute;left:0pt;margin-left:53pt;margin-top:37pt;height:13.05pt;width:78.2pt;mso-position-horizontal-relative:page;mso-position-vertical-relative:page;z-index:-254604288;mso-width-relative:page;mso-height-relative:page;" filled="f" stroked="f" coordsize="21600,21600">
-          <v:path/>
-          <v:fill on="f" focussize="0,0"/>
-          <v:stroke on="f" joinstyle="miter"/>
-          <v:imagedata o:title=""/>
-          <o:lock v:ext="edit"/>
-          <v:textbox inset="0mm,0mm,0mm,0mm">
-            <w:txbxContent>
-              <w:p>
-                <w:pPr>
-                  <w:pStyle w:val="6"/>
-                  <w:spacing w:line="245" w:lineRule="exact"/>
-                  <w:ind w:left="20"/>
-                </w:pPr>
-                <w:r>
-                  <w:t>ECMA-376 Part 1</w:t>
-                </w:r>
-              </w:p>
-            </w:txbxContent>
-          </v:textbox>
-        </v:shape>
-      </w:pict>
-    </w:r>
-  </w:p>
-</w:hdr>
-</file>
-
-<file path=word/header5.xml><?xml version="1.0" encoding="utf-8"?>
 <w:hdr xmlns:wpc="http://schemas.microsoft.com/office/word/2010/wordprocessingCanvas" xmlns:mc="http://schemas.openxmlformats.org/markup-compatibility/2006" xmlns:o="urn:schemas-microsoft-com:office:office" xmlns:r="http://schemas.openxmlformats.org/officeDocument/2006/relationships" xmlns:m="http://schemas.openxmlformats.org/officeDocument/2006/math" xmlns:v="urn:schemas-microsoft-com:vml" xmlns:wp14="http://schemas.microsoft.com/office/word/2010/wordprocessingDrawing" xmlns:wp="http://schemas.openxmlformats.org/drawingml/2006/wordprocessingDrawing" xmlns:w10="urn:schemas-microsoft-com:office:word" xmlns:w="http://schemas.openxmlformats.org/wordprocessingml/2006/main" xmlns:w14="http://schemas.microsoft.com/office/word/2010/wordml" xmlns:w15="http://schemas.microsoft.com/office/word/2012/wordml" xmlns:wpg="http://schemas.microsoft.com/office/word/2010/wordprocessingGroup" xmlns:wpi="http://schemas.microsoft.com/office/word/2010/wordprocessingInk" xmlns:wne="http://schemas.microsoft.com/office/word/2006/wordml" xmlns:wps="http://schemas.microsoft.com/office/word/2010/wordprocessingShape" xmlns:wpsCustomData="http://www.wps.cn/officeDocument/2013/wpsCustomData" mc:Ignorable="w14 w15 wp14">
   <w:p>
     <w:pPr>
@@ -28463,7 +28054,7 @@
     <w:lsdException w:unhideWhenUsed="0" w:uiPriority="0" w:semiHidden="0" w:name="HTML Sample"/>
     <w:lsdException w:unhideWhenUsed="0" w:uiPriority="0" w:semiHidden="0" w:name="HTML Typewriter"/>
     <w:lsdException w:unhideWhenUsed="0" w:uiPriority="0" w:semiHidden="0" w:name="HTML Variable"/>
-    <w:lsdException w:unhideWhenUsed="0" w:uiPriority="0" w:name="Normal Table"/>
+    <w:lsdException w:qFormat="1" w:unhideWhenUsed="0" w:uiPriority="0" w:name="Normal Table"/>
     <w:lsdException w:unhideWhenUsed="0" w:uiPriority="0" w:semiHidden="0" w:name="annotation subject"/>
     <w:lsdException w:unhideWhenUsed="0" w:uiPriority="0" w:semiHidden="0" w:name="Table Simple 1"/>
     <w:lsdException w:unhideWhenUsed="0" w:uiPriority="0" w:semiHidden="0" w:name="Table Simple 2"/>
@@ -28714,6 +28305,7 @@
   <w:style w:type="table" w:default="1" w:styleId="8">
     <w:name w:val="Normal Table"/>
     <w:semiHidden/>
+    <w:qFormat/>
     <w:uiPriority w:val="0"/>
     <w:tblPr>
       <w:tblLayout w:type="fixed"/>
@@ -29069,19 +28661,9 @@
 <s:customData xmlns="http://www.wps.cn/officeDocument/2013/wpsCustomData" xmlns:s="http://www.wps.cn/officeDocument/2013/wpsCustomData">
   <customSectProps>
     <customSectPr/>
-    <customSectPr/>
-    <customSectPr/>
-    <customSectPr/>
   </customSectProps>
   <customShpExts>
-    <customShpInfo spid="_x0000_s2049"/>
-    <customShpInfo spid="_x0000_s2050"/>
-    <customShpInfo spid="_x0000_s2053"/>
-    <customShpInfo spid="_x0000_s2054"/>
     <customShpInfo spid="_x0000_s2056"/>
-    <customShpInfo spid="_x0000_s2055"/>
-    <customShpInfo spid="_x0000_s2060"/>
-    <customShpInfo spid="_x0000_s2059"/>
     <customShpInfo spid="_x0000_s2063"/>
     <customShpInfo spid="_x0000_s2062"/>
     <customShpInfo spid="_x0000_s2064"/>

</xml_diff>